<commit_message>
add Feature vs Feature Correlation Analysis part
</commit_message>
<xml_diff>
--- a/Data_analysis_record_Tao.docx
+++ b/Data_analysis_record_Tao.docx
@@ -550,6 +550,14 @@
     <w:p>
       <w:pPr>
         <w:spacing w:line="360" w:lineRule="auto"/>
+        <w:rPr>
+          <w:rFonts w:hint="eastAsia"/>
+        </w:rPr>
+      </w:pPr>
+    </w:p>
+    <w:p>
+      <w:pPr>
+        <w:spacing w:line="360" w:lineRule="auto"/>
       </w:pPr>
       <w:proofErr w:type="spellStart"/>
       <w:r>
@@ -557,19 +565,11 @@
           <w:b/>
           <w:bCs/>
         </w:rPr>
-        <w:t>FastingBS</w:t>
+        <w:t>MaxHR</w:t>
       </w:r>
       <w:proofErr w:type="spellEnd"/>
       <w:r>
-        <w:t xml:space="preserve">: fasting blood sugar [1: if </w:t>
-      </w:r>
-      <w:proofErr w:type="spellStart"/>
-      <w:r>
-        <w:t>FastingBS</w:t>
-      </w:r>
-      <w:proofErr w:type="spellEnd"/>
-      <w:r>
-        <w:t xml:space="preserve"> &gt; 120 mg/dl, 0: otherwise]</w:t>
+        <w:t xml:space="preserve">: maximum heart rate achieved </w:t>
       </w:r>
     </w:p>
     <w:p>
@@ -581,154 +581,6 @@
           <w:noProof/>
         </w:rPr>
         <w:lastRenderedPageBreak/>
-        <w:drawing>
-          <wp:inline distT="0" distB="0" distL="0" distR="0" wp14:anchorId="769F8A0B" wp14:editId="0430F7F0">
-            <wp:extent cx="4202011" cy="3111289"/>
-            <wp:effectExtent l="0" t="0" r="0" b="0"/>
-            <wp:docPr id="429580849" name="图片 1" descr="图表&#10;&#10;AI 生成的内容可能不正确。"/>
-            <wp:cNvGraphicFramePr>
-              <a:graphicFrameLocks xmlns:a="http://schemas.openxmlformats.org/drawingml/2006/main" noChangeAspect="1"/>
-            </wp:cNvGraphicFramePr>
-            <a:graphic xmlns:a="http://schemas.openxmlformats.org/drawingml/2006/main">
-              <a:graphicData uri="http://schemas.openxmlformats.org/drawingml/2006/picture">
-                <pic:pic xmlns:pic="http://schemas.openxmlformats.org/drawingml/2006/picture">
-                  <pic:nvPicPr>
-                    <pic:cNvPr id="429580849" name="图片 1" descr="图表&#10;&#10;AI 生成的内容可能不正确。"/>
-                    <pic:cNvPicPr/>
-                  </pic:nvPicPr>
-                  <pic:blipFill>
-                    <a:blip r:embed="rId8"/>
-                    <a:stretch>
-                      <a:fillRect/>
-                    </a:stretch>
-                  </pic:blipFill>
-                  <pic:spPr>
-                    <a:xfrm>
-                      <a:off x="0" y="0"/>
-                      <a:ext cx="4206474" cy="3114593"/>
-                    </a:xfrm>
-                    <a:prstGeom prst="rect">
-                      <a:avLst/>
-                    </a:prstGeom>
-                  </pic:spPr>
-                </pic:pic>
-              </a:graphicData>
-            </a:graphic>
-          </wp:inline>
-        </w:drawing>
-      </w:r>
-    </w:p>
-    <w:p>
-      <w:pPr>
-        <w:spacing w:line="360" w:lineRule="auto"/>
-      </w:pPr>
-      <w:r>
-        <w:t>Through the figure:</w:t>
-      </w:r>
-    </w:p>
-    <w:p>
-      <w:pPr>
-        <w:spacing w:line="360" w:lineRule="auto"/>
-      </w:pPr>
-      <w:r>
-        <w:t xml:space="preserve">The </w:t>
-      </w:r>
-      <w:proofErr w:type="spellStart"/>
-      <w:r>
-        <w:t>FastingBS</w:t>
-      </w:r>
-      <w:proofErr w:type="spellEnd"/>
-      <w:r>
-        <w:t xml:space="preserve"> variable is binary, </w:t>
-      </w:r>
-      <w:r>
-        <w:t>show</w:t>
-      </w:r>
-      <w:r>
-        <w:t xml:space="preserve">ing </w:t>
-      </w:r>
-      <w:r>
-        <w:t>if</w:t>
-      </w:r>
-      <w:r>
-        <w:t xml:space="preserve"> a patient’s fasting blood sugar </w:t>
-      </w:r>
-      <w:r>
-        <w:t>is higher than</w:t>
-      </w:r>
-      <w:r>
-        <w:t xml:space="preserve"> 120 mg/dL. Most patients (about 75%) fall into the normal range (value = 0), while a smaller portion (around 25%) have </w:t>
-      </w:r>
-      <w:r>
-        <w:t>higher level</w:t>
-      </w:r>
-      <w:r>
-        <w:t xml:space="preserve"> (value = 1). </w:t>
-      </w:r>
-      <w:r>
-        <w:t>There are n</w:t>
-      </w:r>
-      <w:r>
-        <w:t xml:space="preserve">o outliers since the feature is categorical. The imbalance between the two categories </w:t>
-      </w:r>
-      <w:r>
-        <w:t>shou</w:t>
-      </w:r>
-      <w:r>
-        <w:rPr>
-          <w:rFonts w:hint="eastAsia"/>
-        </w:rPr>
-        <w:t>ld</w:t>
-      </w:r>
-      <w:r>
-        <w:t xml:space="preserve"> be further </w:t>
-      </w:r>
-      <w:r>
-        <w:t xml:space="preserve">noticed </w:t>
-      </w:r>
-      <w:r>
-        <w:t xml:space="preserve">in bivariate analysis to assess its relationship with </w:t>
-      </w:r>
-      <w:r>
-        <w:t>the target</w:t>
-      </w:r>
-      <w:r>
-        <w:t>.</w:t>
-      </w:r>
-    </w:p>
-    <w:p>
-      <w:pPr>
-        <w:spacing w:line="360" w:lineRule="auto"/>
-        <w:rPr>
-          <w:rFonts w:hint="eastAsia"/>
-        </w:rPr>
-      </w:pPr>
-    </w:p>
-    <w:p>
-      <w:pPr>
-        <w:spacing w:line="360" w:lineRule="auto"/>
-      </w:pPr>
-      <w:proofErr w:type="spellStart"/>
-      <w:r>
-        <w:rPr>
-          <w:b/>
-          <w:bCs/>
-        </w:rPr>
-        <w:t>MaxHR</w:t>
-      </w:r>
-      <w:proofErr w:type="spellEnd"/>
-      <w:r>
-        <w:t xml:space="preserve">: maximum heart rate achieved </w:t>
-      </w:r>
-    </w:p>
-    <w:p>
-      <w:pPr>
-        <w:spacing w:line="360" w:lineRule="auto"/>
-      </w:pPr>
-      <w:r>
-        <w:rPr>
-          <w:noProof/>
-        </w:rPr>
         <w:drawing>
           <wp:inline distT="0" distB="0" distL="0" distR="0" wp14:anchorId="14CE1657" wp14:editId="3D8AB275">
             <wp:extent cx="3985304" cy="2967626"/>
@@ -745,7 +597,7 @@
                     <pic:cNvPicPr/>
                   </pic:nvPicPr>
                   <pic:blipFill>
-                    <a:blip r:embed="rId9"/>
+                    <a:blip r:embed="rId8"/>
                     <a:stretch>
                       <a:fillRect/>
                     </a:stretch>
@@ -779,7 +631,6 @@
         <w:spacing w:line="360" w:lineRule="auto"/>
       </w:pPr>
       <w:r>
-        <w:lastRenderedPageBreak/>
         <w:t>The</w:t>
       </w:r>
       <w:r>
@@ -913,6 +764,7 @@
         <w:rPr>
           <w:noProof/>
         </w:rPr>
+        <w:lastRenderedPageBreak/>
         <w:drawing>
           <wp:inline distT="0" distB="0" distL="0" distR="0" wp14:anchorId="3BB2AE40" wp14:editId="644D366D">
             <wp:extent cx="4392291" cy="3242659"/>
@@ -929,7 +781,7 @@
                     <pic:cNvPicPr/>
                   </pic:nvPicPr>
                   <pic:blipFill>
-                    <a:blip r:embed="rId10"/>
+                    <a:blip r:embed="rId9"/>
                     <a:stretch>
                       <a:fillRect/>
                     </a:stretch>
@@ -1056,7 +908,7 @@
         <w:spacing w:line="360" w:lineRule="auto"/>
       </w:pPr>
       <w:r>
-        <w:t>Log-transformation.</w:t>
+        <w:t>Handling negative values</w:t>
       </w:r>
     </w:p>
     <w:p>
@@ -1069,7 +921,19 @@
         <w:spacing w:line="360" w:lineRule="auto"/>
       </w:pPr>
       <w:r>
-        <w:lastRenderedPageBreak/>
+        <w:t>Log-transformation.</w:t>
+      </w:r>
+    </w:p>
+    <w:p>
+      <w:pPr>
+        <w:pStyle w:val="a9"/>
+        <w:numPr>
+          <w:ilvl w:val="0"/>
+          <w:numId w:val="10"/>
+        </w:numPr>
+        <w:spacing w:line="360" w:lineRule="auto"/>
+      </w:pPr>
+      <w:r>
         <w:t>Standardiz</w:t>
       </w:r>
       <w:r>
@@ -1115,6 +979,7 @@
         <w:rPr>
           <w:noProof/>
         </w:rPr>
+        <w:lastRenderedPageBreak/>
         <w:drawing>
           <wp:inline distT="0" distB="0" distL="0" distR="0" wp14:anchorId="2A7ECE42" wp14:editId="79673BF5">
             <wp:extent cx="3511447" cy="3208328"/>
@@ -1131,7 +996,7 @@
                     <pic:cNvPicPr/>
                   </pic:nvPicPr>
                   <pic:blipFill>
-                    <a:blip r:embed="rId11"/>
+                    <a:blip r:embed="rId10"/>
                     <a:stretch>
                       <a:fillRect/>
                     </a:stretch>
@@ -1257,6 +1122,173 @@
     <w:p>
       <w:pPr>
         <w:spacing w:line="360" w:lineRule="auto"/>
+      </w:pPr>
+    </w:p>
+    <w:p>
+      <w:pPr>
+        <w:spacing w:line="360" w:lineRule="auto"/>
+      </w:pPr>
+      <w:proofErr w:type="spellStart"/>
+      <w:r>
+        <w:rPr>
+          <w:b/>
+          <w:bCs/>
+        </w:rPr>
+        <w:t>FastingBS</w:t>
+      </w:r>
+      <w:proofErr w:type="spellEnd"/>
+      <w:r>
+        <w:t xml:space="preserve">: fasting blood sugar [1: if </w:t>
+      </w:r>
+      <w:proofErr w:type="spellStart"/>
+      <w:r>
+        <w:t>FastingBS</w:t>
+      </w:r>
+      <w:proofErr w:type="spellEnd"/>
+      <w:r>
+        <w:t xml:space="preserve"> &gt; 120 mg/dl, 0: otherwise]</w:t>
+      </w:r>
+    </w:p>
+    <w:p>
+      <w:pPr>
+        <w:spacing w:line="360" w:lineRule="auto"/>
+      </w:pPr>
+      <w:r>
+        <w:rPr>
+          <w:noProof/>
+        </w:rPr>
+        <w:lastRenderedPageBreak/>
+        <w:drawing>
+          <wp:inline distT="0" distB="0" distL="0" distR="0" wp14:anchorId="51FF909B" wp14:editId="3122A51A">
+            <wp:extent cx="5274310" cy="4833620"/>
+            <wp:effectExtent l="0" t="0" r="0" b="0"/>
+            <wp:docPr id="1619665686" name="图片 1" descr="图表, 条形图&#10;&#10;AI 生成的内容可能不正确。"/>
+            <wp:cNvGraphicFramePr>
+              <a:graphicFrameLocks xmlns:a="http://schemas.openxmlformats.org/drawingml/2006/main" noChangeAspect="1"/>
+            </wp:cNvGraphicFramePr>
+            <a:graphic xmlns:a="http://schemas.openxmlformats.org/drawingml/2006/main">
+              <a:graphicData uri="http://schemas.openxmlformats.org/drawingml/2006/picture">
+                <pic:pic xmlns:pic="http://schemas.openxmlformats.org/drawingml/2006/picture">
+                  <pic:nvPicPr>
+                    <pic:cNvPr id="1619665686" name="图片 1" descr="图表, 条形图&#10;&#10;AI 生成的内容可能不正确。"/>
+                    <pic:cNvPicPr/>
+                  </pic:nvPicPr>
+                  <pic:blipFill>
+                    <a:blip r:embed="rId11"/>
+                    <a:stretch>
+                      <a:fillRect/>
+                    </a:stretch>
+                  </pic:blipFill>
+                  <pic:spPr>
+                    <a:xfrm>
+                      <a:off x="0" y="0"/>
+                      <a:ext cx="5274310" cy="4833620"/>
+                    </a:xfrm>
+                    <a:prstGeom prst="rect">
+                      <a:avLst/>
+                    </a:prstGeom>
+                  </pic:spPr>
+                </pic:pic>
+              </a:graphicData>
+            </a:graphic>
+          </wp:inline>
+        </w:drawing>
+      </w:r>
+    </w:p>
+    <w:p>
+      <w:pPr>
+        <w:spacing w:line="360" w:lineRule="auto"/>
+      </w:pPr>
+      <w:r>
+        <w:t>Through the figure:</w:t>
+      </w:r>
+    </w:p>
+    <w:p>
+      <w:pPr>
+        <w:spacing w:line="360" w:lineRule="auto"/>
+      </w:pPr>
+      <w:r>
+        <w:t xml:space="preserve">The </w:t>
+      </w:r>
+      <w:proofErr w:type="spellStart"/>
+      <w:r>
+        <w:t>FastingBS</w:t>
+      </w:r>
+      <w:proofErr w:type="spellEnd"/>
+      <w:r>
+        <w:t xml:space="preserve"> variable is binary, </w:t>
+      </w:r>
+      <w:r>
+        <w:t>show</w:t>
+      </w:r>
+      <w:r>
+        <w:t xml:space="preserve">ing </w:t>
+      </w:r>
+      <w:r>
+        <w:t>if</w:t>
+      </w:r>
+      <w:r>
+        <w:t xml:space="preserve"> a patient’s fasting blood sugar </w:t>
+      </w:r>
+      <w:r>
+        <w:t>is higher than</w:t>
+      </w:r>
+      <w:r>
+        <w:t xml:space="preserve"> 120 mg/dL. Most patients (about 75%) fall into the normal range (value = 0), while a smaller portion (around 25%) have </w:t>
+      </w:r>
+      <w:r>
+        <w:t>higher level</w:t>
+      </w:r>
+      <w:r>
+        <w:t xml:space="preserve"> (value = 1). </w:t>
+      </w:r>
+      <w:r>
+        <w:t>There are n</w:t>
+      </w:r>
+      <w:r>
+        <w:t xml:space="preserve">o outliers since the feature is categorical. The imbalance between the two categories </w:t>
+      </w:r>
+      <w:r>
+        <w:t>shou</w:t>
+      </w:r>
+      <w:r>
+        <w:rPr>
+          <w:rFonts w:hint="eastAsia"/>
+        </w:rPr>
+        <w:t>ld</w:t>
+      </w:r>
+      <w:r>
+        <w:t xml:space="preserve"> be further </w:t>
+      </w:r>
+      <w:r>
+        <w:t xml:space="preserve">noticed </w:t>
+      </w:r>
+      <w:r>
+        <w:t xml:space="preserve">in bivariate analysis to assess its relationship with </w:t>
+      </w:r>
+      <w:r>
+        <w:t>the target</w:t>
+      </w:r>
+      <w:r>
+        <w:t>.</w:t>
+      </w:r>
+    </w:p>
+    <w:p>
+      <w:pPr>
+        <w:spacing w:line="360" w:lineRule="auto"/>
+      </w:pPr>
+    </w:p>
+    <w:p>
+      <w:pPr>
+        <w:spacing w:line="360" w:lineRule="auto"/>
+      </w:pPr>
+    </w:p>
+    <w:p>
+      <w:pPr>
+        <w:spacing w:line="360" w:lineRule="auto"/>
+        <w:rPr>
+          <w:rFonts w:hint="eastAsia"/>
+        </w:rPr>
       </w:pPr>
     </w:p>
     <w:p>
@@ -1802,6 +1834,368 @@
       <w:pPr>
         <w:spacing w:line="360" w:lineRule="auto"/>
       </w:pPr>
+    </w:p>
+    <w:p>
+      <w:pPr>
+        <w:widowControl/>
+        <w:jc w:val="left"/>
+      </w:pPr>
+      <w:r>
+        <w:br w:type="page"/>
+      </w:r>
+    </w:p>
+    <w:p>
+      <w:pPr>
+        <w:pStyle w:val="2"/>
+        <w:rPr>
+          <w:rFonts w:hint="eastAsia"/>
+        </w:rPr>
+      </w:pPr>
+      <w:r>
+        <w:lastRenderedPageBreak/>
+        <w:t>Feature vs Feature Correlation</w:t>
+      </w:r>
+      <w:r>
+        <w:rPr>
+          <w:rFonts w:hint="eastAsia"/>
+        </w:rPr>
+        <w:t xml:space="preserve"> </w:t>
+      </w:r>
+      <w:r>
+        <w:t>Analysis</w:t>
+      </w:r>
+    </w:p>
+    <w:p>
+      <w:pPr>
+        <w:spacing w:line="360" w:lineRule="auto"/>
+      </w:pPr>
+      <w:r>
+        <w:t xml:space="preserve">The Analysis will be applied on numerical features only, and the result of how strongly different features are linearly related to each other. </w:t>
+      </w:r>
+      <w:r>
+        <w:rPr>
+          <w:rFonts w:hint="eastAsia"/>
+        </w:rPr>
+        <w:t>H</w:t>
+      </w:r>
+      <w:r>
+        <w:t>eatmap will be used as tool in the analysis.</w:t>
+      </w:r>
+    </w:p>
+    <w:p>
+      <w:pPr>
+        <w:spacing w:line="360" w:lineRule="auto"/>
+        <w:rPr>
+          <w:rFonts w:hint="eastAsia"/>
+        </w:rPr>
+      </w:pPr>
+      <w:r>
+        <w:t>The abnormal in ‘</w:t>
+      </w:r>
+      <w:r>
+        <w:t>Cholesterol</w:t>
+      </w:r>
+      <w:r>
+        <w:t>’ and ‘</w:t>
+      </w:r>
+      <w:proofErr w:type="spellStart"/>
+      <w:r>
+        <w:t>RestingBP</w:t>
+      </w:r>
+      <w:proofErr w:type="spellEnd"/>
+      <w:r>
+        <w:t>’ should be handled before the analysis to avoid mistakes.</w:t>
+      </w:r>
+    </w:p>
+    <w:p>
+      <w:pPr>
+        <w:spacing w:line="360" w:lineRule="auto"/>
+      </w:pPr>
+      <w:r>
+        <w:t xml:space="preserve">The two Feature-Feature </w:t>
+      </w:r>
+      <w:r>
+        <w:t>heatmaps (</w:t>
+      </w:r>
+      <w:r>
+        <w:t>Pearson &amp; Spearman) are as follows:</w:t>
+      </w:r>
+    </w:p>
+    <w:p>
+      <w:pPr>
+        <w:spacing w:line="360" w:lineRule="auto"/>
+      </w:pPr>
+      <w:r>
+        <w:drawing>
+          <wp:inline distT="0" distB="0" distL="0" distR="0" wp14:anchorId="23DBEA7F" wp14:editId="24D8A827">
+            <wp:extent cx="4614284" cy="4079304"/>
+            <wp:effectExtent l="0" t="0" r="0" b="0"/>
+            <wp:docPr id="850135992" name="图片 1" descr="图片包含 正方形&#10;&#10;AI 生成的内容可能不正确。"/>
+            <wp:cNvGraphicFramePr>
+              <a:graphicFrameLocks xmlns:a="http://schemas.openxmlformats.org/drawingml/2006/main" noChangeAspect="1"/>
+            </wp:cNvGraphicFramePr>
+            <a:graphic xmlns:a="http://schemas.openxmlformats.org/drawingml/2006/main">
+              <a:graphicData uri="http://schemas.openxmlformats.org/drawingml/2006/picture">
+                <pic:pic xmlns:pic="http://schemas.openxmlformats.org/drawingml/2006/picture">
+                  <pic:nvPicPr>
+                    <pic:cNvPr id="850135992" name="图片 1" descr="图片包含 正方形&#10;&#10;AI 生成的内容可能不正确。"/>
+                    <pic:cNvPicPr/>
+                  </pic:nvPicPr>
+                  <pic:blipFill>
+                    <a:blip r:embed="rId16"/>
+                    <a:stretch>
+                      <a:fillRect/>
+                    </a:stretch>
+                  </pic:blipFill>
+                  <pic:spPr>
+                    <a:xfrm>
+                      <a:off x="0" y="0"/>
+                      <a:ext cx="4625473" cy="4089196"/>
+                    </a:xfrm>
+                    <a:prstGeom prst="rect">
+                      <a:avLst/>
+                    </a:prstGeom>
+                  </pic:spPr>
+                </pic:pic>
+              </a:graphicData>
+            </a:graphic>
+          </wp:inline>
+        </w:drawing>
+      </w:r>
+    </w:p>
+    <w:p>
+      <w:pPr>
+        <w:spacing w:line="360" w:lineRule="auto"/>
+      </w:pPr>
+      <w:r>
+        <w:lastRenderedPageBreak/>
+        <w:drawing>
+          <wp:inline distT="0" distB="0" distL="0" distR="0" wp14:anchorId="3C73B28A" wp14:editId="520D4230">
+            <wp:extent cx="4365863" cy="3859684"/>
+            <wp:effectExtent l="0" t="0" r="0" b="0"/>
+            <wp:docPr id="2010272360" name="图片 1" descr="图片包含 图表&#10;&#10;AI 生成的内容可能不正确。"/>
+            <wp:cNvGraphicFramePr>
+              <a:graphicFrameLocks xmlns:a="http://schemas.openxmlformats.org/drawingml/2006/main" noChangeAspect="1"/>
+            </wp:cNvGraphicFramePr>
+            <a:graphic xmlns:a="http://schemas.openxmlformats.org/drawingml/2006/main">
+              <a:graphicData uri="http://schemas.openxmlformats.org/drawingml/2006/picture">
+                <pic:pic xmlns:pic="http://schemas.openxmlformats.org/drawingml/2006/picture">
+                  <pic:nvPicPr>
+                    <pic:cNvPr id="2010272360" name="图片 1" descr="图片包含 图表&#10;&#10;AI 生成的内容可能不正确。"/>
+                    <pic:cNvPicPr/>
+                  </pic:nvPicPr>
+                  <pic:blipFill>
+                    <a:blip r:embed="rId17"/>
+                    <a:stretch>
+                      <a:fillRect/>
+                    </a:stretch>
+                  </pic:blipFill>
+                  <pic:spPr>
+                    <a:xfrm>
+                      <a:off x="0" y="0"/>
+                      <a:ext cx="4368698" cy="3862190"/>
+                    </a:xfrm>
+                    <a:prstGeom prst="rect">
+                      <a:avLst/>
+                    </a:prstGeom>
+                  </pic:spPr>
+                </pic:pic>
+              </a:graphicData>
+            </a:graphic>
+          </wp:inline>
+        </w:drawing>
+      </w:r>
+    </w:p>
+    <w:p>
+      <w:pPr>
+        <w:spacing w:line="360" w:lineRule="auto"/>
+      </w:pPr>
+    </w:p>
+    <w:p>
+      <w:pPr>
+        <w:spacing w:line="360" w:lineRule="auto"/>
+      </w:pPr>
+      <w:r>
+        <w:rPr>
+          <w:noProof/>
+        </w:rPr>
+        <w:drawing>
+          <wp:inline distT="0" distB="0" distL="0" distR="0" wp14:anchorId="66018998" wp14:editId="682C0985">
+            <wp:extent cx="4619570" cy="2397660"/>
+            <wp:effectExtent l="0" t="0" r="0" b="0"/>
+            <wp:docPr id="1423080661" name="图片 1" descr="文本&#10;&#10;AI 生成的内容可能不正确。"/>
+            <wp:cNvGraphicFramePr>
+              <a:graphicFrameLocks xmlns:a="http://schemas.openxmlformats.org/drawingml/2006/main" noChangeAspect="1"/>
+            </wp:cNvGraphicFramePr>
+            <a:graphic xmlns:a="http://schemas.openxmlformats.org/drawingml/2006/main">
+              <a:graphicData uri="http://schemas.openxmlformats.org/drawingml/2006/picture">
+                <pic:pic xmlns:pic="http://schemas.openxmlformats.org/drawingml/2006/picture">
+                  <pic:nvPicPr>
+                    <pic:cNvPr id="1423080661" name="图片 1" descr="文本&#10;&#10;AI 生成的内容可能不正确。"/>
+                    <pic:cNvPicPr/>
+                  </pic:nvPicPr>
+                  <pic:blipFill>
+                    <a:blip r:embed="rId18"/>
+                    <a:stretch>
+                      <a:fillRect/>
+                    </a:stretch>
+                  </pic:blipFill>
+                  <pic:spPr>
+                    <a:xfrm>
+                      <a:off x="0" y="0"/>
+                      <a:ext cx="4626454" cy="2401233"/>
+                    </a:xfrm>
+                    <a:prstGeom prst="rect">
+                      <a:avLst/>
+                    </a:prstGeom>
+                  </pic:spPr>
+                </pic:pic>
+              </a:graphicData>
+            </a:graphic>
+          </wp:inline>
+        </w:drawing>
+      </w:r>
+    </w:p>
+    <w:p>
+      <w:pPr>
+        <w:spacing w:line="360" w:lineRule="auto"/>
+      </w:pPr>
+      <w:r>
+        <w:t xml:space="preserve">Both Pearson and Spearman correlation analyses </w:t>
+      </w:r>
+      <w:r>
+        <w:t>showed</w:t>
+      </w:r>
+      <w:r>
+        <w:t xml:space="preserve"> similar patterns, </w:t>
+      </w:r>
+      <w:r>
+        <w:t>so</w:t>
+      </w:r>
+      <w:r>
+        <w:t xml:space="preserve"> the relationships among numerical features are consistent and linear. </w:t>
+      </w:r>
+      <w:r>
+        <w:t>So</w:t>
+      </w:r>
+      <w:r>
+        <w:t xml:space="preserve">, </w:t>
+      </w:r>
+      <w:r>
+        <w:t xml:space="preserve">we </w:t>
+      </w:r>
+      <w:r>
+        <w:t>only</w:t>
+      </w:r>
+      <w:r>
+        <w:t xml:space="preserve"> discussed</w:t>
+      </w:r>
+      <w:r>
+        <w:t xml:space="preserve"> the Pearson correlation matrix for simplicity.</w:t>
+      </w:r>
+    </w:p>
+    <w:p>
+      <w:pPr>
+        <w:spacing w:line="360" w:lineRule="auto"/>
+        <w:rPr>
+          <w:rFonts w:hint="eastAsia"/>
+        </w:rPr>
+      </w:pPr>
+      <w:r>
+        <w:t>The heatmap showed that the</w:t>
+      </w:r>
+      <w:r>
+        <w:t xml:space="preserve"> variables (Age, </w:t>
+      </w:r>
+      <w:proofErr w:type="spellStart"/>
+      <w:r>
+        <w:t>RestingBP</w:t>
+      </w:r>
+      <w:proofErr w:type="spellEnd"/>
+      <w:r>
+        <w:t xml:space="preserve">, Cholesterol, </w:t>
+      </w:r>
+      <w:proofErr w:type="spellStart"/>
+      <w:r>
+        <w:t>MaxHR</w:t>
+      </w:r>
+      <w:proofErr w:type="spellEnd"/>
+      <w:r>
+        <w:t xml:space="preserve">, and </w:t>
+      </w:r>
+      <w:proofErr w:type="spellStart"/>
+      <w:r>
+        <w:t>Oldpeak</w:t>
+      </w:r>
+      <w:proofErr w:type="spellEnd"/>
+      <w:r>
+        <w:t xml:space="preserve">) </w:t>
+      </w:r>
+      <w:r>
+        <w:t>demonstrated</w:t>
+      </w:r>
+      <w:r>
+        <w:t xml:space="preserve"> no strong correlations (|r| &gt; 0.8). The highest correlation was a moderate negative relationship between Age and </w:t>
+      </w:r>
+      <w:proofErr w:type="spellStart"/>
+      <w:r>
+        <w:t>MaxHR</w:t>
+      </w:r>
+      <w:proofErr w:type="spellEnd"/>
+      <w:r>
+        <w:t xml:space="preserve">, </w:t>
+      </w:r>
+      <w:r>
+        <w:t>meaning</w:t>
+      </w:r>
+      <w:r>
+        <w:t xml:space="preserve"> that older patients tend to achieve lower maximum heart rates. Mild positive correlation </w:t>
+      </w:r>
+      <w:r>
+        <w:t>existed</w:t>
+      </w:r>
+      <w:r>
+        <w:t xml:space="preserve"> between Age and </w:t>
+      </w:r>
+      <w:proofErr w:type="spellStart"/>
+      <w:r>
+        <w:t>Oldpeak</w:t>
+      </w:r>
+      <w:proofErr w:type="spellEnd"/>
+      <w:r>
+        <w:t xml:space="preserve">, </w:t>
+      </w:r>
+      <w:r>
+        <w:lastRenderedPageBreak/>
+        <w:t xml:space="preserve">while other feature pairs showed weak or negligible relationships. </w:t>
+      </w:r>
+      <w:r>
+        <w:t>The numerical summary of Pearson correlations</w:t>
+      </w:r>
+      <w:r>
+        <w:t xml:space="preserve"> also</w:t>
+      </w:r>
+      <w:r>
+        <w:t xml:space="preserve"> confirms </w:t>
+      </w:r>
+      <w:r>
+        <w:t xml:space="preserve">the analysis. </w:t>
+      </w:r>
+      <w:r>
+        <w:t xml:space="preserve">These findings suggest that the numerical </w:t>
+      </w:r>
+      <w:r>
+        <w:t xml:space="preserve">features </w:t>
+      </w:r>
+      <w:r>
+        <w:t xml:space="preserve">are independent and suitable </w:t>
+      </w:r>
+      <w:r>
+        <w:t>to use</w:t>
+      </w:r>
+      <w:r>
+        <w:t xml:space="preserve"> in the modeling stage without multicollinearity concerns.</w:t>
+      </w:r>
     </w:p>
     <w:p>
       <w:pPr>

</xml_diff>